<commit_message>
meeting agenda and minutes
</commit_message>
<xml_diff>
--- a/Advisor weekly meeting agenda/Advisor Meeting Agenda Week 12.docx
+++ b/Advisor weekly meeting agenda/Advisor Meeting Agenda Week 12.docx
@@ -10,8 +10,10 @@
           <w:szCs w:val="48"/>
           <w:shd w:val="clear" w:color="auto" w:fill="D9D9D9"/>
         </w:rPr>
-        <w:t>Advisor Meeting Agenda Week 11</w:t>
+        <w:t>Advisor Meeting Agenda Week 12</w:t>
       </w:r>
+      <w:bookmarkStart w:id="0" w:name="_GoBack"/>
+      <w:bookmarkEnd w:id="0"/>
     </w:p>
     <w:p>
       <w:r>
@@ -1400,8 +1402,6 @@
             <w:r>
               <w:t>xt advisor meeting will be on 24</w:t>
             </w:r>
-            <w:bookmarkStart w:id="0" w:name="_GoBack"/>
-            <w:bookmarkEnd w:id="0"/>
             <w:r>
               <w:t xml:space="preserve"> May, 2016</w:t>
             </w:r>

</xml_diff>